<commit_message>
updated team goals based upon 24 OCT group meeting
</commit_message>
<xml_diff>
--- a/Team Goals for Alpha Release.docx
+++ b/Team Goals for Alpha Release.docx
@@ -8,10 +8,12 @@
         <w:shd w:val="clear" w:color="auto" w:fill="FFFFFF"/>
         <w:rPr>
           <w:rFonts w:ascii="Arial" w:hAnsi="Arial" w:cs="Arial"/>
-          <w:sz w:val="24"/>
-          <w:szCs w:val="24"/>
-        </w:rPr>
-      </w:pPr>
+          <w:sz w:val="22"/>
+          <w:szCs w:val="22"/>
+        </w:rPr>
+      </w:pPr>
+      <w:bookmarkStart w:id="0" w:name="_GoBack"/>
+      <w:bookmarkEnd w:id="0"/>
     </w:p>
     <w:p>
       <w:pPr>
@@ -21,32 +23,1164 @@
         <w:rPr>
           <w:rFonts w:ascii="Arial" w:hAnsi="Arial" w:cs="Arial"/>
           <w:b/>
-          <w:sz w:val="24"/>
-          <w:szCs w:val="24"/>
+          <w:sz w:val="22"/>
+          <w:szCs w:val="22"/>
         </w:rPr>
       </w:pPr>
       <w:r>
         <w:rPr>
           <w:rFonts w:ascii="Arial" w:hAnsi="Arial" w:cs="Arial"/>
           <w:b/>
-          <w:sz w:val="24"/>
-          <w:szCs w:val="24"/>
+          <w:sz w:val="22"/>
+          <w:szCs w:val="22"/>
         </w:rPr>
         <w:t>Team Goals for Alpha Release:  Pantry Planner</w:t>
+      </w:r>
+      <w:r>
+        <w:rPr>
+          <w:rFonts w:ascii="Arial" w:hAnsi="Arial" w:cs="Arial"/>
+          <w:b/>
+          <w:sz w:val="22"/>
+          <w:szCs w:val="22"/>
+        </w:rPr>
+        <w:t xml:space="preserve"> (Revised 24 OCT 14)</w:t>
       </w:r>
     </w:p>
     <w:p>
       <w:pPr>
         <w:pStyle w:val="NormalWeb"/>
         <w:shd w:val="clear" w:color="auto" w:fill="FFFFFF"/>
-        <w:jc w:val="center"/>
-        <w:rPr>
-          <w:rFonts w:ascii="Arial" w:hAnsi="Arial" w:cs="Arial"/>
-          <w:b/>
-          <w:sz w:val="24"/>
-          <w:szCs w:val="24"/>
-        </w:rPr>
-      </w:pPr>
+        <w:rPr>
+          <w:rFonts w:ascii="Arial" w:hAnsi="Arial" w:cs="Arial"/>
+          <w:sz w:val="22"/>
+          <w:szCs w:val="22"/>
+        </w:rPr>
+      </w:pPr>
+      <w:r>
+        <w:rPr>
+          <w:rFonts w:ascii="Arial" w:hAnsi="Arial" w:cs="Arial"/>
+          <w:sz w:val="22"/>
+          <w:szCs w:val="22"/>
+        </w:rPr>
+        <w:t xml:space="preserve">1.  Layout for each </w:t>
+      </w:r>
+      <w:r>
+        <w:rPr>
+          <w:rFonts w:ascii="Arial" w:hAnsi="Arial" w:cs="Arial"/>
+          <w:sz w:val="22"/>
+          <w:szCs w:val="22"/>
+        </w:rPr>
+        <w:t xml:space="preserve">activity solidified and </w:t>
+      </w:r>
+      <w:r>
+        <w:rPr>
+          <w:rFonts w:ascii="Arial" w:hAnsi="Arial" w:cs="Arial"/>
+          <w:sz w:val="22"/>
+          <w:szCs w:val="22"/>
+        </w:rPr>
+        <w:t>consistent.</w:t>
+      </w:r>
+      <w:r>
+        <w:rPr>
+          <w:rFonts w:ascii="Arial" w:hAnsi="Arial" w:cs="Arial"/>
+          <w:sz w:val="22"/>
+          <w:szCs w:val="22"/>
+        </w:rPr>
+        <w:t xml:space="preserve"> </w:t>
+      </w:r>
+    </w:p>
+    <w:p>
+      <w:pPr>
+        <w:ind w:left="720"/>
+        <w:textAlignment w:val="baseline"/>
+        <w:rPr>
+          <w:rFonts w:ascii="Arial" w:hAnsi="Arial" w:cs="Arial"/>
+          <w:color w:val="000000"/>
+          <w:sz w:val="22"/>
+          <w:szCs w:val="22"/>
+        </w:rPr>
+      </w:pPr>
+      <w:r>
+        <w:rPr>
+          <w:rFonts w:ascii="Arial" w:hAnsi="Arial" w:cs="Arial"/>
+          <w:color w:val="000000"/>
+          <w:sz w:val="22"/>
+          <w:szCs w:val="22"/>
+        </w:rPr>
+        <w:t>Changes required.  Name next to each screen shows author of each activity.</w:t>
+      </w:r>
+    </w:p>
+    <w:p>
+      <w:pPr>
+        <w:numPr>
+          <w:ilvl w:val="1"/>
+          <w:numId w:val="1"/>
+        </w:numPr>
+        <w:textAlignment w:val="baseline"/>
+        <w:rPr>
+          <w:rFonts w:ascii="Arial" w:hAnsi="Arial" w:cs="Arial"/>
+          <w:color w:val="000000"/>
+          <w:sz w:val="22"/>
+          <w:szCs w:val="22"/>
+        </w:rPr>
+      </w:pPr>
+      <w:r>
+        <w:rPr>
+          <w:rFonts w:ascii="Arial" w:hAnsi="Arial" w:cs="Arial"/>
+          <w:color w:val="000000"/>
+          <w:sz w:val="22"/>
+          <w:szCs w:val="22"/>
+        </w:rPr>
+        <w:t>Login Screen (Iris)</w:t>
+      </w:r>
+    </w:p>
+    <w:p>
+      <w:pPr>
+        <w:numPr>
+          <w:ilvl w:val="2"/>
+          <w:numId w:val="1"/>
+        </w:numPr>
+        <w:textAlignment w:val="baseline"/>
+        <w:rPr>
+          <w:rFonts w:ascii="Arial" w:hAnsi="Arial" w:cs="Arial"/>
+          <w:color w:val="000000"/>
+          <w:sz w:val="22"/>
+          <w:szCs w:val="22"/>
+        </w:rPr>
+      </w:pPr>
+      <w:r>
+        <w:rPr>
+          <w:rFonts w:ascii="Arial" w:hAnsi="Arial" w:cs="Arial"/>
+          <w:color w:val="000000"/>
+          <w:sz w:val="22"/>
+          <w:szCs w:val="22"/>
+        </w:rPr>
+        <w:t>Move ‘signup’ to the left</w:t>
+      </w:r>
+    </w:p>
+    <w:p>
+      <w:pPr>
+        <w:numPr>
+          <w:ilvl w:val="2"/>
+          <w:numId w:val="1"/>
+        </w:numPr>
+        <w:textAlignment w:val="baseline"/>
+        <w:rPr>
+          <w:rFonts w:ascii="Arial" w:hAnsi="Arial" w:cs="Arial"/>
+          <w:color w:val="000000"/>
+          <w:sz w:val="22"/>
+          <w:szCs w:val="22"/>
+        </w:rPr>
+      </w:pPr>
+      <w:r>
+        <w:rPr>
+          <w:rFonts w:ascii="Arial" w:hAnsi="Arial" w:cs="Arial"/>
+          <w:color w:val="000000"/>
+          <w:sz w:val="22"/>
+          <w:szCs w:val="22"/>
+        </w:rPr>
+        <w:t>Hover effect (signup, login)</w:t>
+      </w:r>
+    </w:p>
+    <w:p>
+      <w:pPr>
+        <w:numPr>
+          <w:ilvl w:val="2"/>
+          <w:numId w:val="1"/>
+        </w:numPr>
+        <w:textAlignment w:val="baseline"/>
+        <w:rPr>
+          <w:rFonts w:ascii="Arial" w:hAnsi="Arial" w:cs="Arial"/>
+          <w:color w:val="000000"/>
+          <w:sz w:val="22"/>
+          <w:szCs w:val="22"/>
+        </w:rPr>
+      </w:pPr>
+      <w:r>
+        <w:rPr>
+          <w:rFonts w:ascii="Arial" w:hAnsi="Arial" w:cs="Arial"/>
+          <w:color w:val="000000"/>
+          <w:sz w:val="22"/>
+          <w:szCs w:val="22"/>
+        </w:rPr>
+        <w:t>Logo</w:t>
+      </w:r>
+    </w:p>
+    <w:p>
+      <w:pPr>
+        <w:numPr>
+          <w:ilvl w:val="1"/>
+          <w:numId w:val="1"/>
+        </w:numPr>
+        <w:textAlignment w:val="baseline"/>
+        <w:rPr>
+          <w:rFonts w:ascii="Arial" w:hAnsi="Arial" w:cs="Arial"/>
+          <w:color w:val="000000"/>
+          <w:sz w:val="22"/>
+          <w:szCs w:val="22"/>
+        </w:rPr>
+      </w:pPr>
+      <w:r>
+        <w:rPr>
+          <w:rFonts w:ascii="Arial" w:hAnsi="Arial" w:cs="Arial"/>
+          <w:color w:val="000000"/>
+          <w:sz w:val="22"/>
+          <w:szCs w:val="22"/>
+        </w:rPr>
+        <w:t>Main Page (Dan)</w:t>
+      </w:r>
+    </w:p>
+    <w:p>
+      <w:pPr>
+        <w:numPr>
+          <w:ilvl w:val="2"/>
+          <w:numId w:val="1"/>
+        </w:numPr>
+        <w:textAlignment w:val="baseline"/>
+        <w:rPr>
+          <w:rFonts w:ascii="Arial" w:hAnsi="Arial" w:cs="Arial"/>
+          <w:color w:val="000000"/>
+          <w:sz w:val="22"/>
+          <w:szCs w:val="22"/>
+        </w:rPr>
+      </w:pPr>
+      <w:r>
+        <w:rPr>
+          <w:rFonts w:ascii="Arial" w:hAnsi="Arial" w:cs="Arial"/>
+          <w:color w:val="000000"/>
+          <w:sz w:val="22"/>
+          <w:szCs w:val="22"/>
+        </w:rPr>
+        <w:t>Change horizontal bar into page title ‘Main’</w:t>
+      </w:r>
+    </w:p>
+    <w:p>
+      <w:pPr>
+        <w:numPr>
+          <w:ilvl w:val="2"/>
+          <w:numId w:val="1"/>
+        </w:numPr>
+        <w:textAlignment w:val="baseline"/>
+        <w:rPr>
+          <w:rFonts w:ascii="Arial" w:hAnsi="Arial" w:cs="Arial"/>
+          <w:color w:val="000000"/>
+          <w:sz w:val="22"/>
+          <w:szCs w:val="22"/>
+        </w:rPr>
+      </w:pPr>
+      <w:r>
+        <w:rPr>
+          <w:rFonts w:ascii="Arial" w:hAnsi="Arial" w:cs="Arial"/>
+          <w:color w:val="000000"/>
+          <w:sz w:val="22"/>
+          <w:szCs w:val="22"/>
+        </w:rPr>
+        <w:t>Down arrow</w:t>
+      </w:r>
+    </w:p>
+    <w:p>
+      <w:pPr>
+        <w:numPr>
+          <w:ilvl w:val="2"/>
+          <w:numId w:val="1"/>
+        </w:numPr>
+        <w:textAlignment w:val="baseline"/>
+        <w:rPr>
+          <w:rFonts w:ascii="Arial" w:hAnsi="Arial" w:cs="Arial"/>
+          <w:color w:val="000000"/>
+          <w:sz w:val="22"/>
+          <w:szCs w:val="22"/>
+        </w:rPr>
+      </w:pPr>
+      <w:r>
+        <w:rPr>
+          <w:rFonts w:ascii="Arial" w:hAnsi="Arial" w:cs="Arial"/>
+          <w:color w:val="000000"/>
+          <w:sz w:val="22"/>
+          <w:szCs w:val="22"/>
+        </w:rPr>
+        <w:t>Pantry preview field</w:t>
+      </w:r>
+    </w:p>
+    <w:p>
+      <w:pPr>
+        <w:numPr>
+          <w:ilvl w:val="2"/>
+          <w:numId w:val="1"/>
+        </w:numPr>
+        <w:textAlignment w:val="baseline"/>
+        <w:rPr>
+          <w:rFonts w:ascii="Arial" w:hAnsi="Arial" w:cs="Arial"/>
+          <w:color w:val="000000"/>
+          <w:sz w:val="22"/>
+          <w:szCs w:val="22"/>
+        </w:rPr>
+      </w:pPr>
+      <w:r>
+        <w:rPr>
+          <w:rFonts w:ascii="Arial" w:hAnsi="Arial" w:cs="Arial"/>
+          <w:color w:val="000000"/>
+          <w:sz w:val="22"/>
+          <w:szCs w:val="22"/>
+        </w:rPr>
+        <w:t>Add padding-left</w:t>
+      </w:r>
+    </w:p>
+    <w:p>
+      <w:pPr>
+        <w:numPr>
+          <w:ilvl w:val="2"/>
+          <w:numId w:val="1"/>
+        </w:numPr>
+        <w:textAlignment w:val="baseline"/>
+        <w:rPr>
+          <w:rFonts w:ascii="Arial" w:hAnsi="Arial" w:cs="Arial"/>
+          <w:color w:val="000000"/>
+          <w:sz w:val="22"/>
+          <w:szCs w:val="22"/>
+        </w:rPr>
+      </w:pPr>
+      <w:r>
+        <w:rPr>
+          <w:rFonts w:ascii="Arial" w:hAnsi="Arial" w:cs="Arial"/>
+          <w:color w:val="000000"/>
+          <w:sz w:val="22"/>
+          <w:szCs w:val="22"/>
+        </w:rPr>
+        <w:t>Add a short description of the page</w:t>
+      </w:r>
+    </w:p>
+    <w:p>
+      <w:pPr>
+        <w:numPr>
+          <w:ilvl w:val="1"/>
+          <w:numId w:val="1"/>
+        </w:numPr>
+        <w:textAlignment w:val="baseline"/>
+        <w:rPr>
+          <w:rFonts w:ascii="Arial" w:hAnsi="Arial" w:cs="Arial"/>
+          <w:color w:val="000000"/>
+          <w:sz w:val="22"/>
+          <w:szCs w:val="22"/>
+        </w:rPr>
+      </w:pPr>
+      <w:r>
+        <w:rPr>
+          <w:rFonts w:ascii="Arial" w:hAnsi="Arial" w:cs="Arial"/>
+          <w:color w:val="000000"/>
+          <w:sz w:val="22"/>
+          <w:szCs w:val="22"/>
+        </w:rPr>
+        <w:t>Add Recipe (</w:t>
+      </w:r>
+      <w:proofErr w:type="spellStart"/>
+      <w:r>
+        <w:rPr>
+          <w:rFonts w:ascii="Arial" w:hAnsi="Arial" w:cs="Arial"/>
+          <w:color w:val="000000"/>
+          <w:sz w:val="22"/>
+          <w:szCs w:val="22"/>
+        </w:rPr>
+        <w:t>Lavanya</w:t>
+      </w:r>
+      <w:proofErr w:type="spellEnd"/>
+      <w:r>
+        <w:rPr>
+          <w:rFonts w:ascii="Arial" w:hAnsi="Arial" w:cs="Arial"/>
+          <w:color w:val="000000"/>
+          <w:sz w:val="22"/>
+          <w:szCs w:val="22"/>
+        </w:rPr>
+        <w:t>)</w:t>
+      </w:r>
+    </w:p>
+    <w:p>
+      <w:pPr>
+        <w:numPr>
+          <w:ilvl w:val="2"/>
+          <w:numId w:val="1"/>
+        </w:numPr>
+        <w:textAlignment w:val="baseline"/>
+        <w:rPr>
+          <w:rFonts w:ascii="Arial" w:hAnsi="Arial" w:cs="Arial"/>
+          <w:color w:val="000000"/>
+          <w:sz w:val="22"/>
+          <w:szCs w:val="22"/>
+        </w:rPr>
+      </w:pPr>
+      <w:r>
+        <w:rPr>
+          <w:rFonts w:ascii="Arial" w:hAnsi="Arial" w:cs="Arial"/>
+          <w:color w:val="000000"/>
+          <w:sz w:val="22"/>
+          <w:szCs w:val="22"/>
+        </w:rPr>
+        <w:t>Add a short description of the page</w:t>
+      </w:r>
+    </w:p>
+    <w:p>
+      <w:pPr>
+        <w:numPr>
+          <w:ilvl w:val="2"/>
+          <w:numId w:val="1"/>
+        </w:numPr>
+        <w:textAlignment w:val="baseline"/>
+        <w:rPr>
+          <w:rFonts w:ascii="Arial" w:hAnsi="Arial" w:cs="Arial"/>
+          <w:color w:val="000000"/>
+          <w:sz w:val="22"/>
+          <w:szCs w:val="22"/>
+        </w:rPr>
+      </w:pPr>
+      <w:r>
+        <w:rPr>
+          <w:rFonts w:ascii="Arial" w:hAnsi="Arial" w:cs="Arial"/>
+          <w:color w:val="000000"/>
+          <w:sz w:val="22"/>
+          <w:szCs w:val="22"/>
+        </w:rPr>
+        <w:t>Edit text</w:t>
+      </w:r>
+    </w:p>
+    <w:p>
+      <w:pPr>
+        <w:numPr>
+          <w:ilvl w:val="2"/>
+          <w:numId w:val="1"/>
+        </w:numPr>
+        <w:textAlignment w:val="baseline"/>
+        <w:rPr>
+          <w:rFonts w:ascii="Arial" w:hAnsi="Arial" w:cs="Arial"/>
+          <w:color w:val="000000"/>
+          <w:sz w:val="22"/>
+          <w:szCs w:val="22"/>
+        </w:rPr>
+      </w:pPr>
+      <w:r>
+        <w:rPr>
+          <w:rFonts w:ascii="Arial" w:hAnsi="Arial" w:cs="Arial"/>
+          <w:color w:val="000000"/>
+          <w:sz w:val="22"/>
+          <w:szCs w:val="22"/>
+        </w:rPr>
+        <w:t>Match the layout and fields to “Recipe Detail”</w:t>
+      </w:r>
+    </w:p>
+    <w:p>
+      <w:pPr>
+        <w:numPr>
+          <w:ilvl w:val="2"/>
+          <w:numId w:val="1"/>
+        </w:numPr>
+        <w:textAlignment w:val="baseline"/>
+        <w:rPr>
+          <w:rFonts w:ascii="Arial" w:hAnsi="Arial" w:cs="Arial"/>
+          <w:color w:val="000000"/>
+          <w:sz w:val="22"/>
+          <w:szCs w:val="22"/>
+        </w:rPr>
+      </w:pPr>
+      <w:r>
+        <w:rPr>
+          <w:rFonts w:ascii="Arial" w:hAnsi="Arial" w:cs="Arial"/>
+          <w:color w:val="000000"/>
+          <w:sz w:val="22"/>
+          <w:szCs w:val="22"/>
+        </w:rPr>
+        <w:t>Try and add camera intent</w:t>
+      </w:r>
+    </w:p>
+    <w:p>
+      <w:pPr>
+        <w:numPr>
+          <w:ilvl w:val="1"/>
+          <w:numId w:val="1"/>
+        </w:numPr>
+        <w:textAlignment w:val="baseline"/>
+        <w:rPr>
+          <w:rFonts w:ascii="Arial" w:hAnsi="Arial" w:cs="Arial"/>
+          <w:color w:val="000000"/>
+          <w:sz w:val="22"/>
+          <w:szCs w:val="22"/>
+        </w:rPr>
+      </w:pPr>
+      <w:r>
+        <w:rPr>
+          <w:rFonts w:ascii="Arial" w:hAnsi="Arial" w:cs="Arial"/>
+          <w:color w:val="000000"/>
+          <w:sz w:val="22"/>
+          <w:szCs w:val="22"/>
+        </w:rPr>
+        <w:t>Favorites (Iris)</w:t>
+      </w:r>
+    </w:p>
+    <w:p>
+      <w:pPr>
+        <w:numPr>
+          <w:ilvl w:val="2"/>
+          <w:numId w:val="1"/>
+        </w:numPr>
+        <w:textAlignment w:val="baseline"/>
+        <w:rPr>
+          <w:rFonts w:ascii="Arial" w:hAnsi="Arial" w:cs="Arial"/>
+          <w:color w:val="000000"/>
+          <w:sz w:val="22"/>
+          <w:szCs w:val="22"/>
+        </w:rPr>
+      </w:pPr>
+      <w:r>
+        <w:rPr>
+          <w:rFonts w:ascii="Arial" w:hAnsi="Arial" w:cs="Arial"/>
+          <w:color w:val="000000"/>
+          <w:sz w:val="22"/>
+          <w:szCs w:val="22"/>
+        </w:rPr>
+        <w:t>Change icon</w:t>
+      </w:r>
+    </w:p>
+    <w:p>
+      <w:pPr>
+        <w:numPr>
+          <w:ilvl w:val="2"/>
+          <w:numId w:val="1"/>
+        </w:numPr>
+        <w:textAlignment w:val="baseline"/>
+        <w:rPr>
+          <w:rFonts w:ascii="Arial" w:hAnsi="Arial" w:cs="Arial"/>
+          <w:color w:val="000000"/>
+          <w:sz w:val="22"/>
+          <w:szCs w:val="22"/>
+        </w:rPr>
+      </w:pPr>
+      <w:r>
+        <w:rPr>
+          <w:rFonts w:ascii="Arial" w:hAnsi="Arial" w:cs="Arial"/>
+          <w:color w:val="000000"/>
+          <w:sz w:val="22"/>
+          <w:szCs w:val="22"/>
+        </w:rPr>
+        <w:t>Center the title</w:t>
+      </w:r>
+    </w:p>
+    <w:p>
+      <w:pPr>
+        <w:numPr>
+          <w:ilvl w:val="2"/>
+          <w:numId w:val="1"/>
+        </w:numPr>
+        <w:textAlignment w:val="baseline"/>
+        <w:rPr>
+          <w:rFonts w:ascii="Arial" w:hAnsi="Arial" w:cs="Arial"/>
+          <w:color w:val="000000"/>
+          <w:sz w:val="22"/>
+          <w:szCs w:val="22"/>
+        </w:rPr>
+      </w:pPr>
+      <w:r>
+        <w:rPr>
+          <w:rFonts w:ascii="Arial" w:hAnsi="Arial" w:cs="Arial"/>
+          <w:color w:val="000000"/>
+          <w:sz w:val="22"/>
+          <w:szCs w:val="22"/>
+        </w:rPr>
+        <w:t>Add a short description of the page</w:t>
+      </w:r>
+    </w:p>
+    <w:p>
+      <w:pPr>
+        <w:numPr>
+          <w:ilvl w:val="1"/>
+          <w:numId w:val="1"/>
+        </w:numPr>
+        <w:textAlignment w:val="baseline"/>
+        <w:rPr>
+          <w:rFonts w:ascii="Arial" w:hAnsi="Arial" w:cs="Arial"/>
+          <w:color w:val="000000"/>
+          <w:sz w:val="22"/>
+          <w:szCs w:val="22"/>
+        </w:rPr>
+      </w:pPr>
+      <w:r>
+        <w:rPr>
+          <w:rFonts w:ascii="Arial" w:hAnsi="Arial" w:cs="Arial"/>
+          <w:color w:val="000000"/>
+          <w:sz w:val="22"/>
+          <w:szCs w:val="22"/>
+        </w:rPr>
+        <w:t>Profile Page (</w:t>
+      </w:r>
+      <w:proofErr w:type="spellStart"/>
+      <w:r>
+        <w:rPr>
+          <w:rFonts w:ascii="Arial" w:hAnsi="Arial" w:cs="Arial"/>
+          <w:color w:val="000000"/>
+          <w:sz w:val="22"/>
+          <w:szCs w:val="22"/>
+        </w:rPr>
+        <w:t>Lavanya</w:t>
+      </w:r>
+      <w:proofErr w:type="spellEnd"/>
+      <w:r>
+        <w:rPr>
+          <w:rFonts w:ascii="Arial" w:hAnsi="Arial" w:cs="Arial"/>
+          <w:color w:val="000000"/>
+          <w:sz w:val="22"/>
+          <w:szCs w:val="22"/>
+        </w:rPr>
+        <w:t>)</w:t>
+      </w:r>
+    </w:p>
+    <w:p>
+      <w:pPr>
+        <w:numPr>
+          <w:ilvl w:val="2"/>
+          <w:numId w:val="1"/>
+        </w:numPr>
+        <w:textAlignment w:val="baseline"/>
+        <w:rPr>
+          <w:rFonts w:ascii="Arial" w:hAnsi="Arial" w:cs="Arial"/>
+          <w:color w:val="000000"/>
+          <w:sz w:val="22"/>
+          <w:szCs w:val="22"/>
+        </w:rPr>
+      </w:pPr>
+      <w:r>
+        <w:rPr>
+          <w:rFonts w:ascii="Arial" w:hAnsi="Arial" w:cs="Arial"/>
+          <w:color w:val="000000"/>
+          <w:sz w:val="22"/>
+          <w:szCs w:val="22"/>
+        </w:rPr>
+        <w:t>Add a short description of the page</w:t>
+      </w:r>
+    </w:p>
+    <w:p>
+      <w:pPr>
+        <w:numPr>
+          <w:ilvl w:val="2"/>
+          <w:numId w:val="1"/>
+        </w:numPr>
+        <w:textAlignment w:val="baseline"/>
+        <w:rPr>
+          <w:rFonts w:ascii="Arial" w:hAnsi="Arial" w:cs="Arial"/>
+          <w:color w:val="000000"/>
+          <w:sz w:val="22"/>
+          <w:szCs w:val="22"/>
+        </w:rPr>
+      </w:pPr>
+      <w:r>
+        <w:rPr>
+          <w:rFonts w:ascii="Arial" w:hAnsi="Arial" w:cs="Arial"/>
+          <w:color w:val="000000"/>
+          <w:sz w:val="22"/>
+          <w:szCs w:val="22"/>
+        </w:rPr>
+        <w:t>Edit text</w:t>
+      </w:r>
+    </w:p>
+    <w:p>
+      <w:pPr>
+        <w:numPr>
+          <w:ilvl w:val="2"/>
+          <w:numId w:val="1"/>
+        </w:numPr>
+        <w:textAlignment w:val="baseline"/>
+        <w:rPr>
+          <w:rFonts w:ascii="Arial" w:hAnsi="Arial" w:cs="Arial"/>
+          <w:color w:val="000000"/>
+          <w:sz w:val="22"/>
+          <w:szCs w:val="22"/>
+        </w:rPr>
+      </w:pPr>
+      <w:r>
+        <w:rPr>
+          <w:rFonts w:ascii="Arial" w:hAnsi="Arial" w:cs="Arial"/>
+          <w:color w:val="000000"/>
+          <w:sz w:val="22"/>
+          <w:szCs w:val="22"/>
+        </w:rPr>
+        <w:t xml:space="preserve">Make ‘user posts’ scrollable </w:t>
+      </w:r>
+    </w:p>
+    <w:p>
+      <w:pPr>
+        <w:numPr>
+          <w:ilvl w:val="2"/>
+          <w:numId w:val="1"/>
+        </w:numPr>
+        <w:textAlignment w:val="baseline"/>
+        <w:rPr>
+          <w:rFonts w:ascii="Arial" w:hAnsi="Arial" w:cs="Arial"/>
+          <w:color w:val="000000"/>
+          <w:sz w:val="22"/>
+          <w:szCs w:val="22"/>
+        </w:rPr>
+      </w:pPr>
+      <w:r>
+        <w:rPr>
+          <w:rFonts w:ascii="Arial" w:hAnsi="Arial" w:cs="Arial"/>
+          <w:color w:val="000000"/>
+          <w:sz w:val="22"/>
+          <w:szCs w:val="22"/>
+        </w:rPr>
+        <w:t>Try and add camera intent</w:t>
+      </w:r>
+    </w:p>
+    <w:p>
+      <w:pPr>
+        <w:numPr>
+          <w:ilvl w:val="1"/>
+          <w:numId w:val="1"/>
+        </w:numPr>
+        <w:textAlignment w:val="baseline"/>
+        <w:rPr>
+          <w:rFonts w:ascii="Arial" w:hAnsi="Arial" w:cs="Arial"/>
+          <w:color w:val="000000"/>
+          <w:sz w:val="22"/>
+          <w:szCs w:val="22"/>
+        </w:rPr>
+      </w:pPr>
+      <w:r>
+        <w:rPr>
+          <w:rFonts w:ascii="Arial" w:hAnsi="Arial" w:cs="Arial"/>
+          <w:color w:val="000000"/>
+          <w:sz w:val="22"/>
+          <w:szCs w:val="22"/>
+        </w:rPr>
+        <w:t>Look Up Recipe (Connie)</w:t>
+      </w:r>
+    </w:p>
+    <w:p>
+      <w:pPr>
+        <w:numPr>
+          <w:ilvl w:val="2"/>
+          <w:numId w:val="1"/>
+        </w:numPr>
+        <w:textAlignment w:val="baseline"/>
+        <w:rPr>
+          <w:rFonts w:ascii="Arial" w:hAnsi="Arial" w:cs="Arial"/>
+          <w:color w:val="000000"/>
+          <w:sz w:val="22"/>
+          <w:szCs w:val="22"/>
+        </w:rPr>
+      </w:pPr>
+      <w:r>
+        <w:rPr>
+          <w:rFonts w:ascii="Arial" w:hAnsi="Arial" w:cs="Arial"/>
+          <w:color w:val="000000"/>
+          <w:sz w:val="22"/>
+          <w:szCs w:val="22"/>
+        </w:rPr>
+        <w:t>Add an icon</w:t>
+      </w:r>
+    </w:p>
+    <w:p>
+      <w:pPr>
+        <w:numPr>
+          <w:ilvl w:val="2"/>
+          <w:numId w:val="1"/>
+        </w:numPr>
+        <w:textAlignment w:val="baseline"/>
+        <w:rPr>
+          <w:rFonts w:ascii="Arial" w:hAnsi="Arial" w:cs="Arial"/>
+          <w:color w:val="000000"/>
+          <w:sz w:val="22"/>
+          <w:szCs w:val="22"/>
+        </w:rPr>
+      </w:pPr>
+      <w:r>
+        <w:rPr>
+          <w:rFonts w:ascii="Arial" w:hAnsi="Arial" w:cs="Arial"/>
+          <w:color w:val="000000"/>
+          <w:sz w:val="22"/>
+          <w:szCs w:val="22"/>
+        </w:rPr>
+        <w:t>Center the title</w:t>
+      </w:r>
+    </w:p>
+    <w:p>
+      <w:pPr>
+        <w:numPr>
+          <w:ilvl w:val="1"/>
+          <w:numId w:val="1"/>
+        </w:numPr>
+        <w:textAlignment w:val="baseline"/>
+        <w:rPr>
+          <w:rFonts w:ascii="Arial" w:hAnsi="Arial" w:cs="Arial"/>
+          <w:color w:val="000000"/>
+          <w:sz w:val="22"/>
+          <w:szCs w:val="22"/>
+        </w:rPr>
+      </w:pPr>
+      <w:r>
+        <w:rPr>
+          <w:rFonts w:ascii="Arial" w:hAnsi="Arial" w:cs="Arial"/>
+          <w:color w:val="000000"/>
+          <w:sz w:val="22"/>
+          <w:szCs w:val="22"/>
+        </w:rPr>
+        <w:t>Pantry Pop-up Page (Dan)</w:t>
+      </w:r>
+    </w:p>
+    <w:p>
+      <w:pPr>
+        <w:numPr>
+          <w:ilvl w:val="2"/>
+          <w:numId w:val="1"/>
+        </w:numPr>
+        <w:textAlignment w:val="baseline"/>
+        <w:rPr>
+          <w:rFonts w:ascii="Arial" w:hAnsi="Arial" w:cs="Arial"/>
+          <w:color w:val="000000"/>
+          <w:sz w:val="22"/>
+          <w:szCs w:val="22"/>
+        </w:rPr>
+      </w:pPr>
+      <w:r>
+        <w:rPr>
+          <w:rFonts w:ascii="Arial" w:hAnsi="Arial" w:cs="Arial"/>
+          <w:color w:val="000000"/>
+          <w:sz w:val="22"/>
+          <w:szCs w:val="22"/>
+        </w:rPr>
+        <w:t>Center the ‘</w:t>
+      </w:r>
+      <w:proofErr w:type="spellStart"/>
+      <w:r>
+        <w:rPr>
+          <w:rFonts w:ascii="Arial" w:hAnsi="Arial" w:cs="Arial"/>
+          <w:color w:val="000000"/>
+          <w:sz w:val="22"/>
+          <w:szCs w:val="22"/>
+        </w:rPr>
+        <w:t>select’’cancel</w:t>
+      </w:r>
+      <w:proofErr w:type="spellEnd"/>
+      <w:r>
+        <w:rPr>
+          <w:rFonts w:ascii="Arial" w:hAnsi="Arial" w:cs="Arial"/>
+          <w:color w:val="000000"/>
+          <w:sz w:val="22"/>
+          <w:szCs w:val="22"/>
+        </w:rPr>
+        <w:t>’ button group</w:t>
+      </w:r>
+    </w:p>
+    <w:p>
+      <w:pPr>
+        <w:numPr>
+          <w:ilvl w:val="2"/>
+          <w:numId w:val="1"/>
+        </w:numPr>
+        <w:textAlignment w:val="baseline"/>
+        <w:rPr>
+          <w:rFonts w:ascii="Arial" w:hAnsi="Arial" w:cs="Arial"/>
+          <w:color w:val="000000"/>
+          <w:sz w:val="22"/>
+          <w:szCs w:val="22"/>
+        </w:rPr>
+      </w:pPr>
+      <w:r>
+        <w:rPr>
+          <w:rFonts w:ascii="Arial" w:hAnsi="Arial" w:cs="Arial"/>
+          <w:color w:val="000000"/>
+          <w:sz w:val="22"/>
+          <w:szCs w:val="22"/>
+        </w:rPr>
+        <w:t>Add a number picker or edit text to enter the number of each item</w:t>
+      </w:r>
+    </w:p>
+    <w:p>
+      <w:pPr>
+        <w:numPr>
+          <w:ilvl w:val="2"/>
+          <w:numId w:val="1"/>
+        </w:numPr>
+        <w:textAlignment w:val="baseline"/>
+        <w:rPr>
+          <w:rFonts w:ascii="Arial" w:hAnsi="Arial" w:cs="Arial"/>
+          <w:color w:val="000000"/>
+          <w:sz w:val="22"/>
+          <w:szCs w:val="22"/>
+        </w:rPr>
+      </w:pPr>
+      <w:r>
+        <w:rPr>
+          <w:rFonts w:ascii="Arial" w:hAnsi="Arial" w:cs="Arial"/>
+          <w:color w:val="000000"/>
+          <w:sz w:val="22"/>
+          <w:szCs w:val="22"/>
+        </w:rPr>
+        <w:t xml:space="preserve">Add a preview area underneath </w:t>
+      </w:r>
+      <w:proofErr w:type="spellStart"/>
+      <w:r>
+        <w:rPr>
+          <w:rFonts w:ascii="Arial" w:hAnsi="Arial" w:cs="Arial"/>
+          <w:color w:val="000000"/>
+          <w:sz w:val="22"/>
+          <w:szCs w:val="22"/>
+        </w:rPr>
+        <w:t>listview</w:t>
+      </w:r>
+      <w:proofErr w:type="spellEnd"/>
+      <w:r>
+        <w:rPr>
+          <w:rFonts w:ascii="Arial" w:hAnsi="Arial" w:cs="Arial"/>
+          <w:color w:val="000000"/>
+          <w:sz w:val="22"/>
+          <w:szCs w:val="22"/>
+        </w:rPr>
+        <w:t xml:space="preserve"> to show what has been selected</w:t>
+      </w:r>
+    </w:p>
+    <w:p>
+      <w:pPr>
+        <w:numPr>
+          <w:ilvl w:val="2"/>
+          <w:numId w:val="1"/>
+        </w:numPr>
+        <w:textAlignment w:val="baseline"/>
+        <w:rPr>
+          <w:rFonts w:ascii="Arial" w:hAnsi="Arial" w:cs="Arial"/>
+          <w:color w:val="000000"/>
+          <w:sz w:val="22"/>
+          <w:szCs w:val="22"/>
+        </w:rPr>
+      </w:pPr>
+      <w:r>
+        <w:rPr>
+          <w:rFonts w:ascii="Arial" w:hAnsi="Arial" w:cs="Arial"/>
+          <w:color w:val="000000"/>
+          <w:sz w:val="22"/>
+          <w:szCs w:val="22"/>
+        </w:rPr>
+        <w:t>Action bar (</w:t>
+      </w:r>
+      <w:proofErr w:type="spellStart"/>
+      <w:r>
+        <w:rPr>
+          <w:rFonts w:ascii="Arial" w:hAnsi="Arial" w:cs="Arial"/>
+          <w:color w:val="000000"/>
+          <w:sz w:val="22"/>
+          <w:szCs w:val="22"/>
+        </w:rPr>
+        <w:t>Lavanya</w:t>
+      </w:r>
+      <w:proofErr w:type="spellEnd"/>
+      <w:r>
+        <w:rPr>
+          <w:rFonts w:ascii="Arial" w:hAnsi="Arial" w:cs="Arial"/>
+          <w:color w:val="000000"/>
+          <w:sz w:val="22"/>
+          <w:szCs w:val="22"/>
+        </w:rPr>
+        <w:t>)</w:t>
+      </w:r>
+    </w:p>
+    <w:p>
+      <w:pPr>
+        <w:numPr>
+          <w:ilvl w:val="1"/>
+          <w:numId w:val="1"/>
+        </w:numPr>
+        <w:textAlignment w:val="baseline"/>
+        <w:rPr>
+          <w:rFonts w:ascii="Arial" w:hAnsi="Arial" w:cs="Arial"/>
+          <w:color w:val="000000"/>
+          <w:sz w:val="22"/>
+          <w:szCs w:val="22"/>
+        </w:rPr>
+      </w:pPr>
+      <w:r>
+        <w:rPr>
+          <w:rFonts w:ascii="Arial" w:hAnsi="Arial" w:cs="Arial"/>
+          <w:color w:val="000000"/>
+          <w:sz w:val="22"/>
+          <w:szCs w:val="22"/>
+        </w:rPr>
+        <w:t>Recipe Detail Page (Connie)</w:t>
+      </w:r>
+    </w:p>
+    <w:p>
+      <w:pPr>
+        <w:numPr>
+          <w:ilvl w:val="2"/>
+          <w:numId w:val="1"/>
+        </w:numPr>
+        <w:textAlignment w:val="baseline"/>
+        <w:rPr>
+          <w:rFonts w:ascii="Arial" w:hAnsi="Arial" w:cs="Arial"/>
+          <w:color w:val="000000"/>
+          <w:sz w:val="22"/>
+          <w:szCs w:val="22"/>
+        </w:rPr>
+      </w:pPr>
+      <w:r>
+        <w:rPr>
+          <w:rFonts w:ascii="Arial" w:hAnsi="Arial" w:cs="Arial"/>
+          <w:color w:val="000000"/>
+          <w:sz w:val="22"/>
+          <w:szCs w:val="22"/>
+        </w:rPr>
+        <w:t>Add an icon</w:t>
+      </w:r>
+    </w:p>
+    <w:p>
+      <w:pPr>
+        <w:numPr>
+          <w:ilvl w:val="2"/>
+          <w:numId w:val="1"/>
+        </w:numPr>
+        <w:textAlignment w:val="baseline"/>
+        <w:rPr>
+          <w:rFonts w:ascii="Arial" w:hAnsi="Arial" w:cs="Arial"/>
+          <w:color w:val="000000"/>
+          <w:sz w:val="22"/>
+          <w:szCs w:val="22"/>
+        </w:rPr>
+      </w:pPr>
+      <w:r>
+        <w:rPr>
+          <w:rFonts w:ascii="Arial" w:hAnsi="Arial" w:cs="Arial"/>
+          <w:color w:val="000000"/>
+          <w:sz w:val="22"/>
+          <w:szCs w:val="22"/>
+        </w:rPr>
+        <w:t>Center the title</w:t>
+      </w:r>
+    </w:p>
+    <w:p>
+      <w:pPr>
+        <w:numPr>
+          <w:ilvl w:val="2"/>
+          <w:numId w:val="1"/>
+        </w:numPr>
+        <w:textAlignment w:val="baseline"/>
+        <w:rPr>
+          <w:rFonts w:ascii="Arial" w:hAnsi="Arial" w:cs="Arial"/>
+          <w:color w:val="000000"/>
+          <w:sz w:val="22"/>
+          <w:szCs w:val="22"/>
+        </w:rPr>
+      </w:pPr>
+      <w:r>
+        <w:rPr>
+          <w:rFonts w:ascii="Arial" w:hAnsi="Arial" w:cs="Arial"/>
+          <w:color w:val="000000"/>
+          <w:sz w:val="22"/>
+          <w:szCs w:val="22"/>
+        </w:rPr>
+        <w:t>Picture size</w:t>
+      </w:r>
+    </w:p>
+    <w:p>
+      <w:pPr>
+        <w:numPr>
+          <w:ilvl w:val="2"/>
+          <w:numId w:val="1"/>
+        </w:numPr>
+        <w:textAlignment w:val="baseline"/>
+        <w:rPr>
+          <w:rFonts w:ascii="Arial" w:hAnsi="Arial" w:cs="Arial"/>
+          <w:color w:val="000000"/>
+          <w:sz w:val="22"/>
+          <w:szCs w:val="22"/>
+        </w:rPr>
+      </w:pPr>
+      <w:r>
+        <w:rPr>
+          <w:rFonts w:ascii="Arial" w:hAnsi="Arial" w:cs="Arial"/>
+          <w:color w:val="000000"/>
+          <w:sz w:val="22"/>
+          <w:szCs w:val="22"/>
+        </w:rPr>
+        <w:t>Padding</w:t>
+      </w:r>
+    </w:p>
+    <w:p>
+      <w:pPr>
+        <w:numPr>
+          <w:ilvl w:val="2"/>
+          <w:numId w:val="1"/>
+        </w:numPr>
+        <w:textAlignment w:val="baseline"/>
+        <w:rPr>
+          <w:rFonts w:ascii="Arial" w:hAnsi="Arial" w:cs="Arial"/>
+          <w:color w:val="000000"/>
+          <w:sz w:val="22"/>
+          <w:szCs w:val="22"/>
+        </w:rPr>
+      </w:pPr>
+      <w:r>
+        <w:rPr>
+          <w:rFonts w:ascii="Arial" w:hAnsi="Arial" w:cs="Arial"/>
+          <w:color w:val="000000"/>
+          <w:sz w:val="22"/>
+          <w:szCs w:val="22"/>
+        </w:rPr>
+        <w:t>Add a short description of the page</w:t>
+      </w:r>
+    </w:p>
+    <w:p>
+      <w:pPr>
+        <w:numPr>
+          <w:ilvl w:val="1"/>
+          <w:numId w:val="1"/>
+        </w:numPr>
+        <w:textAlignment w:val="baseline"/>
+        <w:rPr>
+          <w:rFonts w:ascii="Arial" w:hAnsi="Arial" w:cs="Arial"/>
+          <w:color w:val="000000"/>
+          <w:sz w:val="22"/>
+          <w:szCs w:val="22"/>
+        </w:rPr>
+      </w:pPr>
+      <w:proofErr w:type="spellStart"/>
+      <w:r>
+        <w:rPr>
+          <w:rFonts w:ascii="Arial" w:hAnsi="Arial" w:cs="Arial"/>
+          <w:color w:val="000000"/>
+          <w:sz w:val="22"/>
+          <w:szCs w:val="22"/>
+        </w:rPr>
+        <w:t>Nav</w:t>
+      </w:r>
+      <w:proofErr w:type="spellEnd"/>
+      <w:r>
+        <w:rPr>
+          <w:rFonts w:ascii="Arial" w:hAnsi="Arial" w:cs="Arial"/>
+          <w:color w:val="000000"/>
+          <w:sz w:val="22"/>
+          <w:szCs w:val="22"/>
+        </w:rPr>
+        <w:t xml:space="preserve"> menu (All)</w:t>
+      </w:r>
+    </w:p>
+    <w:p>
+      <w:pPr>
+        <w:numPr>
+          <w:ilvl w:val="2"/>
+          <w:numId w:val="1"/>
+        </w:numPr>
+        <w:spacing w:before="100" w:beforeAutospacing="1" w:after="100" w:afterAutospacing="1"/>
+        <w:textAlignment w:val="baseline"/>
+        <w:rPr>
+          <w:rFonts w:ascii="Arial" w:eastAsia="Times New Roman" w:hAnsi="Arial" w:cs="Arial"/>
+          <w:color w:val="000000"/>
+          <w:sz w:val="22"/>
+          <w:szCs w:val="22"/>
+        </w:rPr>
+      </w:pPr>
+      <w:r>
+        <w:rPr>
+          <w:rFonts w:ascii="Arial" w:eastAsia="Times New Roman" w:hAnsi="Arial" w:cs="Arial"/>
+          <w:color w:val="000000"/>
+          <w:sz w:val="22"/>
+          <w:szCs w:val="22"/>
+        </w:rPr>
+        <w:t>Add an icon to each item</w:t>
+      </w:r>
     </w:p>
     <w:p>
       <w:pPr>
@@ -54,43 +1188,43 @@
         <w:shd w:val="clear" w:color="auto" w:fill="FFFFFF"/>
         <w:rPr>
           <w:rFonts w:ascii="Arial" w:hAnsi="Arial" w:cs="Arial"/>
-          <w:sz w:val="24"/>
-          <w:szCs w:val="24"/>
-        </w:rPr>
-      </w:pPr>
-      <w:r>
-        <w:rPr>
-          <w:rFonts w:ascii="Arial" w:hAnsi="Arial" w:cs="Arial"/>
-          <w:sz w:val="24"/>
-          <w:szCs w:val="24"/>
-        </w:rPr>
-        <w:t xml:space="preserve">1.  Layout for each </w:t>
-      </w:r>
-      <w:r>
-        <w:rPr>
-          <w:rFonts w:ascii="Arial" w:hAnsi="Arial" w:cs="Arial"/>
-          <w:sz w:val="24"/>
-          <w:szCs w:val="24"/>
-        </w:rPr>
-        <w:t>activity solidified</w:t>
+          <w:sz w:val="22"/>
+          <w:szCs w:val="22"/>
+        </w:rPr>
+      </w:pPr>
+      <w:r>
+        <w:rPr>
+          <w:rFonts w:ascii="Arial" w:hAnsi="Arial" w:cs="Arial"/>
+          <w:sz w:val="22"/>
+          <w:szCs w:val="22"/>
+        </w:rPr>
+        <w:t>2</w:t>
+      </w:r>
+      <w:r>
+        <w:rPr>
+          <w:rFonts w:ascii="Arial" w:hAnsi="Arial" w:cs="Arial"/>
+          <w:sz w:val="22"/>
+          <w:szCs w:val="22"/>
+        </w:rPr>
+        <w:t xml:space="preserve">.  Ensure Action </w:t>
       </w:r>
       <w:proofErr w:type="gramStart"/>
       <w:r>
         <w:rPr>
           <w:rFonts w:ascii="Arial" w:hAnsi="Arial" w:cs="Arial"/>
-          <w:sz w:val="24"/>
-          <w:szCs w:val="24"/>
-        </w:rPr>
-        <w:t>;</w:t>
+          <w:sz w:val="22"/>
+          <w:szCs w:val="22"/>
+        </w:rPr>
+        <w:t>Bar</w:t>
       </w:r>
       <w:proofErr w:type="gramEnd"/>
       <w:r>
         <w:rPr>
           <w:rFonts w:ascii="Arial" w:hAnsi="Arial" w:cs="Arial"/>
-          <w:sz w:val="24"/>
-          <w:szCs w:val="24"/>
-        </w:rPr>
-        <w:t xml:space="preserve"> consistent.</w:t>
+          <w:sz w:val="22"/>
+          <w:szCs w:val="22"/>
+        </w:rPr>
+        <w:t xml:space="preserve"> works on all pages.</w:t>
       </w:r>
     </w:p>
     <w:p>
@@ -99,125 +1233,10 @@
         <w:shd w:val="clear" w:color="auto" w:fill="FFFFFF"/>
         <w:rPr>
           <w:rFonts w:ascii="Arial" w:hAnsi="Arial" w:cs="Arial"/>
-          <w:sz w:val="24"/>
-          <w:szCs w:val="24"/>
-        </w:rPr>
-      </w:pPr>
-    </w:p>
-    <w:p>
-      <w:pPr>
-        <w:pStyle w:val="NormalWeb"/>
-        <w:shd w:val="clear" w:color="auto" w:fill="FFFFFF"/>
-        <w:rPr>
-          <w:rFonts w:ascii="Arial" w:hAnsi="Arial" w:cs="Arial"/>
-          <w:sz w:val="24"/>
-          <w:szCs w:val="24"/>
-        </w:rPr>
-      </w:pPr>
-      <w:r>
-        <w:rPr>
-          <w:rFonts w:ascii="Arial" w:hAnsi="Arial" w:cs="Arial"/>
-          <w:sz w:val="24"/>
-          <w:szCs w:val="24"/>
-        </w:rPr>
-        <w:t>2.  Ensure workflow of application is intuitive to users.</w:t>
-      </w:r>
-    </w:p>
-    <w:p>
-      <w:pPr>
-        <w:pStyle w:val="NormalWeb"/>
-        <w:shd w:val="clear" w:color="auto" w:fill="FFFFFF"/>
-        <w:rPr>
-          <w:rFonts w:ascii="Arial" w:hAnsi="Arial" w:cs="Arial"/>
-          <w:sz w:val="24"/>
-          <w:szCs w:val="24"/>
-        </w:rPr>
-      </w:pPr>
-    </w:p>
-    <w:p>
-      <w:pPr>
-        <w:pStyle w:val="NormalWeb"/>
-        <w:shd w:val="clear" w:color="auto" w:fill="FFFFFF"/>
-        <w:rPr>
-          <w:rFonts w:ascii="Arial" w:hAnsi="Arial" w:cs="Arial"/>
-          <w:sz w:val="24"/>
-          <w:szCs w:val="24"/>
-        </w:rPr>
-      </w:pPr>
-      <w:r>
-        <w:rPr>
-          <w:rFonts w:ascii="Arial" w:hAnsi="Arial" w:cs="Arial"/>
-          <w:sz w:val="24"/>
-          <w:szCs w:val="24"/>
-        </w:rPr>
-        <w:t>3</w:t>
-      </w:r>
-      <w:bookmarkStart w:id="0" w:name="_GoBack"/>
-      <w:bookmarkEnd w:id="0"/>
-      <w:r>
-        <w:rPr>
-          <w:rFonts w:ascii="Arial" w:hAnsi="Arial" w:cs="Arial"/>
-          <w:sz w:val="24"/>
-          <w:szCs w:val="24"/>
-        </w:rPr>
-        <w:t xml:space="preserve">.  Ensure Action </w:t>
-      </w:r>
-      <w:proofErr w:type="gramStart"/>
-      <w:r>
-        <w:rPr>
-          <w:rFonts w:ascii="Arial" w:hAnsi="Arial" w:cs="Arial"/>
-          <w:sz w:val="24"/>
-          <w:szCs w:val="24"/>
-        </w:rPr>
-        <w:t>Bar</w:t>
-      </w:r>
-      <w:proofErr w:type="gramEnd"/>
-      <w:r>
-        <w:rPr>
-          <w:rFonts w:ascii="Arial" w:hAnsi="Arial" w:cs="Arial"/>
-          <w:sz w:val="24"/>
-          <w:szCs w:val="24"/>
-        </w:rPr>
-        <w:t xml:space="preserve"> works on all pages.</w:t>
-      </w:r>
-    </w:p>
-    <w:p>
-      <w:pPr>
-        <w:pStyle w:val="NormalWeb"/>
-        <w:shd w:val="clear" w:color="auto" w:fill="FFFFFF"/>
-        <w:rPr>
-          <w:rFonts w:ascii="Arial" w:hAnsi="Arial" w:cs="Arial"/>
-          <w:sz w:val="24"/>
-          <w:szCs w:val="24"/>
-        </w:rPr>
-      </w:pPr>
-    </w:p>
-    <w:p>
-      <w:pPr>
-        <w:pStyle w:val="NormalWeb"/>
-        <w:shd w:val="clear" w:color="auto" w:fill="FFFFFF"/>
-        <w:rPr>
-          <w:rFonts w:ascii="Arial" w:hAnsi="Arial" w:cs="Arial"/>
-          <w:sz w:val="24"/>
-          <w:szCs w:val="24"/>
-        </w:rPr>
-      </w:pPr>
-      <w:r>
-        <w:rPr>
-          <w:rFonts w:ascii="Arial" w:hAnsi="Arial" w:cs="Arial"/>
-          <w:sz w:val="24"/>
-          <w:szCs w:val="24"/>
-        </w:rPr>
-        <w:t xml:space="preserve">4.  </w:t>
-      </w:r>
-      <w:r>
-        <w:rPr>
-          <w:rFonts w:ascii="Arial" w:hAnsi="Arial" w:cs="Arial"/>
-          <w:sz w:val="24"/>
-          <w:szCs w:val="24"/>
-        </w:rPr>
-        <w:t>Attempt to add an information page in order to teach new users.</w:t>
-      </w:r>
+          <w:sz w:val="22"/>
+          <w:szCs w:val="22"/>
+        </w:rPr>
+      </w:pPr>
     </w:p>
     <w:p>
       <w:pPr>
@@ -280,6 +1299,127 @@
     </w:sectPr>
   </w:body>
 </w:document>
+</file>
+
+<file path=word/numbering.xml><?xml version="1.0" encoding="utf-8"?>
+<w:numbering xmlns:wpc="http://schemas.microsoft.com/office/word/2010/wordprocessingCanvas" xmlns:mo="http://schemas.microsoft.com/office/mac/office/2008/main" xmlns:mc="http://schemas.openxmlformats.org/markup-compatibility/2006" xmlns:mv="urn:schemas-microsoft-com:mac:vml" xmlns:o="urn:schemas-microsoft-com:office:office" xmlns:r="http://schemas.openxmlformats.org/officeDocument/2006/relationships" xmlns:m="http://schemas.openxmlformats.org/officeDocument/2006/math" xmlns:v="urn:schemas-microsoft-com:vml" xmlns:wp14="http://schemas.microsoft.com/office/word/2010/wordprocessingDrawing" xmlns:wp="http://schemas.openxmlformats.org/drawingml/2006/wordprocessingDrawing" xmlns:w10="urn:schemas-microsoft-com:office:word" xmlns:w="http://schemas.openxmlformats.org/wordprocessingml/2006/main" xmlns:w14="http://schemas.microsoft.com/office/word/2010/wordml" xmlns:wpg="http://schemas.microsoft.com/office/word/2010/wordprocessingGroup" xmlns:wpi="http://schemas.microsoft.com/office/word/2010/wordprocessingInk" xmlns:wne="http://schemas.microsoft.com/office/word/2006/wordml" xmlns:wps="http://schemas.microsoft.com/office/word/2010/wordprocessingShape" mc:Ignorable="w14 wp14">
+  <w:abstractNum w:abstractNumId="0">
+    <w:nsid w:val="2A617DD1"/>
+    <w:multiLevelType w:val="multilevel"/>
+    <w:tmpl w:val="331C3484"/>
+    <w:lvl w:ilvl="0">
+      <w:start w:val="1"/>
+      <w:numFmt w:val="decimal"/>
+      <w:lvlText w:val="%1."/>
+      <w:lvlJc w:val="left"/>
+      <w:pPr>
+        <w:tabs>
+          <w:tab w:val="num" w:pos="720"/>
+        </w:tabs>
+        <w:ind w:left="720" w:hanging="360"/>
+      </w:pPr>
+    </w:lvl>
+    <w:lvl w:ilvl="1">
+      <w:start w:val="1"/>
+      <w:numFmt w:val="decimal"/>
+      <w:lvlText w:val="%2."/>
+      <w:lvlJc w:val="left"/>
+      <w:pPr>
+        <w:tabs>
+          <w:tab w:val="num" w:pos="1440"/>
+        </w:tabs>
+        <w:ind w:left="1440" w:hanging="360"/>
+      </w:pPr>
+    </w:lvl>
+    <w:lvl w:ilvl="2">
+      <w:start w:val="1"/>
+      <w:numFmt w:val="decimal"/>
+      <w:lvlText w:val="%3."/>
+      <w:lvlJc w:val="left"/>
+      <w:pPr>
+        <w:tabs>
+          <w:tab w:val="num" w:pos="2160"/>
+        </w:tabs>
+        <w:ind w:left="2160" w:hanging="360"/>
+      </w:pPr>
+    </w:lvl>
+    <w:lvl w:ilvl="3" w:tentative="1">
+      <w:start w:val="1"/>
+      <w:numFmt w:val="decimal"/>
+      <w:lvlText w:val="%4."/>
+      <w:lvlJc w:val="left"/>
+      <w:pPr>
+        <w:tabs>
+          <w:tab w:val="num" w:pos="2880"/>
+        </w:tabs>
+        <w:ind w:left="2880" w:hanging="360"/>
+      </w:pPr>
+    </w:lvl>
+    <w:lvl w:ilvl="4" w:tentative="1">
+      <w:start w:val="1"/>
+      <w:numFmt w:val="decimal"/>
+      <w:lvlText w:val="%5."/>
+      <w:lvlJc w:val="left"/>
+      <w:pPr>
+        <w:tabs>
+          <w:tab w:val="num" w:pos="3600"/>
+        </w:tabs>
+        <w:ind w:left="3600" w:hanging="360"/>
+      </w:pPr>
+    </w:lvl>
+    <w:lvl w:ilvl="5" w:tentative="1">
+      <w:start w:val="1"/>
+      <w:numFmt w:val="decimal"/>
+      <w:lvlText w:val="%6."/>
+      <w:lvlJc w:val="left"/>
+      <w:pPr>
+        <w:tabs>
+          <w:tab w:val="num" w:pos="4320"/>
+        </w:tabs>
+        <w:ind w:left="4320" w:hanging="360"/>
+      </w:pPr>
+    </w:lvl>
+    <w:lvl w:ilvl="6" w:tentative="1">
+      <w:start w:val="1"/>
+      <w:numFmt w:val="decimal"/>
+      <w:lvlText w:val="%7."/>
+      <w:lvlJc w:val="left"/>
+      <w:pPr>
+        <w:tabs>
+          <w:tab w:val="num" w:pos="5040"/>
+        </w:tabs>
+        <w:ind w:left="5040" w:hanging="360"/>
+      </w:pPr>
+    </w:lvl>
+    <w:lvl w:ilvl="7" w:tentative="1">
+      <w:start w:val="1"/>
+      <w:numFmt w:val="decimal"/>
+      <w:lvlText w:val="%8."/>
+      <w:lvlJc w:val="left"/>
+      <w:pPr>
+        <w:tabs>
+          <w:tab w:val="num" w:pos="5760"/>
+        </w:tabs>
+        <w:ind w:left="5760" w:hanging="360"/>
+      </w:pPr>
+    </w:lvl>
+    <w:lvl w:ilvl="8" w:tentative="1">
+      <w:start w:val="1"/>
+      <w:numFmt w:val="decimal"/>
+      <w:lvlText w:val="%9."/>
+      <w:lvlJc w:val="left"/>
+      <w:pPr>
+        <w:tabs>
+          <w:tab w:val="num" w:pos="6480"/>
+        </w:tabs>
+        <w:ind w:left="6480" w:hanging="360"/>
+      </w:pPr>
+    </w:lvl>
+  </w:abstractNum>
+  <w:num w:numId="1">
+    <w:abstractNumId w:val="0"/>
+  </w:num>
+</w:numbering>
 </file>
 
 <file path=word/styles.xml><?xml version="1.0" encoding="utf-8"?>
@@ -469,7 +1609,6 @@
     <w:name w:val="Normal (Web)"/>
     <w:basedOn w:val="Normal"/>
     <w:uiPriority w:val="99"/>
-    <w:semiHidden/>
     <w:unhideWhenUsed/>
     <w:rsid w:val="00A254F7"/>
     <w:pPr>
@@ -671,7 +1810,6 @@
     <w:name w:val="Normal (Web)"/>
     <w:basedOn w:val="Normal"/>
     <w:uiPriority w:val="99"/>
-    <w:semiHidden/>
     <w:unhideWhenUsed/>
     <w:rsid w:val="00A254F7"/>
     <w:pPr>

</xml_diff>